<commit_message>
Added figma link to README.md file
</commit_message>
<xml_diff>
--- a/Περιγραφή_Εφαρμογής.docx
+++ b/Περιγραφή_Εφαρμογής.docx
@@ -1684,6 +1684,59 @@
         <w:t>.</w:t>
       </w:r>
     </w:p>
+    <w:p>
+      <w:pPr>
+        <w:rPr>
+          <w:rFonts w:ascii="Segoe UI" w:hAnsi="Segoe UI" w:cs="Segoe UI"/>
+          <w:color w:val="CDD3DE"/>
+          <w:sz w:val="21"/>
+          <w:szCs w:val="21"/>
+        </w:rPr>
+      </w:pPr>
+      <w:r>
+        <w:t>Μπορε</w:t>
+      </w:r>
+      <w:r>
+        <w:t>ίτε</w:t>
+      </w:r>
+      <w:r>
+        <w:t xml:space="preserve"> να βρείτε ένα </w:t>
+      </w:r>
+      <w:proofErr w:type="spellStart"/>
+      <w:r>
+        <w:t>prototype</w:t>
+      </w:r>
+      <w:proofErr w:type="spellEnd"/>
+      <w:r>
+        <w:t xml:space="preserve"> της εφαρμογής φτιαγμένο σε </w:t>
+      </w:r>
+      <w:proofErr w:type="spellStart"/>
+      <w:r>
+        <w:t>figma</w:t>
+      </w:r>
+      <w:proofErr w:type="spellEnd"/>
+      <w:r>
+        <w:t xml:space="preserve"> </w:t>
+      </w:r>
+      <w:hyperlink r:id="rId15" w:history="1">
+        <w:r>
+          <w:rPr>
+            <w:rStyle w:val="Hyperlink"/>
+          </w:rPr>
+          <w:t>εδ</w:t>
+        </w:r>
+        <w:r>
+          <w:rPr>
+            <w:rStyle w:val="Hyperlink"/>
+          </w:rPr>
+          <w:t>ώ</w:t>
+        </w:r>
+      </w:hyperlink>
+      <w:r>
+        <w:t>.</w:t>
+      </w:r>
+    </w:p>
+    <w:p/>
     <w:sectPr>
       <w:pgSz w:w="11906" w:h="16838" w:code="9"/>
       <w:pgMar w:top="1418" w:right="1418" w:bottom="1418" w:left="1418" w:header="709" w:footer="709" w:gutter="0"/>
@@ -2650,6 +2703,20 @@
       <w:contextualSpacing/>
     </w:pPr>
   </w:style>
+  <w:style w:type="paragraph" w:customStyle="1" w:styleId="code-line">
+    <w:name w:val="code-line"/>
+    <w:basedOn w:val="Normal"/>
+    <w:rsid w:val="00487A84"/>
+    <w:pPr>
+      <w:spacing w:before="100" w:beforeAutospacing="1" w:after="100" w:afterAutospacing="1" w:line="240" w:lineRule="auto"/>
+    </w:pPr>
+    <w:rPr>
+      <w:rFonts w:ascii="Times New Roman" w:eastAsia="Times New Roman" w:hAnsi="Times New Roman" w:cs="Times New Roman"/>
+      <w:sz w:val="24"/>
+      <w:szCs w:val="24"/>
+      <w:lang w:eastAsia="el-GR"/>
+    </w:rPr>
+  </w:style>
 </w:styles>
 </file>
 

</xml_diff>